<commit_message>
New for 3dr course
</commit_message>
<xml_diff>
--- a/3 КУРС/6 семестр/ДЗшки/ПД/ПДн Кутьин ПР1.docx
+++ b/3 КУРС/6 семестр/ДЗшки/ПД/ПДн Кутьин ПР1.docx
@@ -1007,8 +1007,55 @@
                 <w:rFonts w:cs="Times New Roman"/>
                 <w:szCs w:val="28"/>
               </w:rPr>
-              <w:t>3</w:t>
-            </w:r>
+              <w:t>2</w:t>
+            </w:r>
+          </w:p>
+        </w:tc>
+      </w:tr>
+      <w:tr>
+        <w:tc>
+          <w:tcPr>
+            <w:tcW w:w="4538" w:type="dxa"/>
+          </w:tcPr>
+          <w:p>
+            <w:pPr>
+              <w:spacing w:after="160" w:line="259" w:lineRule="auto"/>
+              <w:rPr>
+                <w:rFonts w:cs="Times New Roman"/>
+                <w:szCs w:val="28"/>
+              </w:rPr>
+            </w:pPr>
+            <w:r>
+              <w:rPr>
+                <w:rFonts w:cs="Times New Roman"/>
+                <w:szCs w:val="28"/>
+              </w:rPr>
+              <w:t>Уборщица</w:t>
+            </w:r>
+          </w:p>
+        </w:tc>
+        <w:tc>
+          <w:tcPr>
+            <w:tcW w:w="4446" w:type="dxa"/>
+          </w:tcPr>
+          <w:p>
+            <w:pPr>
+              <w:spacing w:after="160" w:line="259" w:lineRule="auto"/>
+              <w:jc w:val="center"/>
+              <w:rPr>
+                <w:rFonts w:cs="Times New Roman"/>
+                <w:szCs w:val="28"/>
+              </w:rPr>
+            </w:pPr>
+            <w:r>
+              <w:rPr>
+                <w:rFonts w:cs="Times New Roman"/>
+                <w:szCs w:val="28"/>
+              </w:rPr>
+              <w:t>1</w:t>
+            </w:r>
+            <w:bookmarkStart w:id="0" w:name="_GoBack"/>
+            <w:bookmarkEnd w:id="0"/>
           </w:p>
         </w:tc>
       </w:tr>
@@ -1502,6 +1549,7 @@
                 <w:szCs w:val="28"/>
                 <w:lang w:val="en-US"/>
               </w:rPr>
+              <w:lastRenderedPageBreak/>
               <w:t>Email</w:t>
             </w:r>
           </w:p>
@@ -1687,8 +1735,6 @@
               </w:rPr>
               <w:t>книжка</w:t>
             </w:r>
-            <w:bookmarkStart w:id="0" w:name="_GoBack"/>
-            <w:bookmarkEnd w:id="0"/>
             <w:r>
               <w:rPr>
                 <w:rFonts w:cs="Times New Roman"/>
@@ -3700,7 +3746,7 @@
 </file>
 
 <file path=customXml/itemProps1.xml><?xml version="1.0" encoding="utf-8"?>
-<ds:datastoreItem xmlns:ds="http://schemas.openxmlformats.org/officeDocument/2006/customXml" ds:itemID="{17B852B2-E26E-4915-AA1D-2100E92BAF4C}">
+<ds:datastoreItem xmlns:ds="http://schemas.openxmlformats.org/officeDocument/2006/customXml" ds:itemID="{23B9ECFF-12BB-4CAA-B16E-79807DB0EFAB}">
   <ds:schemaRefs>
     <ds:schemaRef ds:uri="http://schemas.openxmlformats.org/officeDocument/2006/bibliography"/>
   </ds:schemaRefs>

</xml_diff>